<commit_message>
Styling + demo word edited
</commit_message>
<xml_diff>
--- a/Documentation/final/demo.docx
+++ b/Documentation/final/demo.docx
@@ -41,8 +41,6 @@
         </w:rPr>
         <w:t>User stories / Actoren</w:t>
       </w:r>
-      <w:bookmarkStart w:id="0" w:name="_GoBack"/>
-      <w:bookmarkEnd w:id="0"/>
     </w:p>
     <w:p>
       <w:pPr>
@@ -3971,6 +3969,7 @@
               <w:right w:w="195" w:type="dxa"/>
             </w:tcMar>
             <w:vAlign w:val="center"/>
+            <w:hideMark/>
           </w:tcPr>
           <w:p>
             <w:pPr>
@@ -3994,266 +3993,6 @@
         <w:tc>
           <w:tcPr>
             <w:tcW w:w="2777" w:type="dxa"/>
-            <w:tcBorders>
-              <w:top w:val="single" w:sz="6" w:space="0" w:color="DDDDDD"/>
-              <w:left w:val="single" w:sz="6" w:space="0" w:color="DDDDDD"/>
-              <w:bottom w:val="single" w:sz="6" w:space="0" w:color="DDDDDD"/>
-              <w:right w:val="single" w:sz="6" w:space="0" w:color="DDDDDD"/>
-            </w:tcBorders>
-            <w:shd w:val="clear" w:color="auto" w:fill="FF5050"/>
-            <w:tcMar>
-              <w:top w:w="90" w:type="dxa"/>
-              <w:left w:w="195" w:type="dxa"/>
-              <w:bottom w:w="90" w:type="dxa"/>
-              <w:right w:w="195" w:type="dxa"/>
-            </w:tcMar>
-            <w:vAlign w:val="center"/>
-          </w:tcPr>
-          <w:p>
-            <w:pPr>
-              <w:spacing w:after="240" w:line="240" w:lineRule="auto"/>
-              <w:rPr>
-                <w:rFonts w:ascii="Segoe UI" w:hAnsi="Segoe UI" w:cs="Segoe UI"/>
-                <w:sz w:val="24"/>
-                <w:szCs w:val="24"/>
-              </w:rPr>
-            </w:pPr>
-            <w:r>
-              <w:rPr>
-                <w:rFonts w:ascii="Segoe UI" w:hAnsi="Segoe UI" w:cs="Segoe UI"/>
-                <w:sz w:val="24"/>
-                <w:szCs w:val="24"/>
-              </w:rPr>
-              <w:t xml:space="preserve">See </w:t>
-            </w:r>
-            <w:proofErr w:type="spellStart"/>
-            <w:r>
-              <w:rPr>
-                <w:rFonts w:ascii="Segoe UI" w:hAnsi="Segoe UI" w:cs="Segoe UI"/>
-                <w:sz w:val="24"/>
-                <w:szCs w:val="24"/>
-              </w:rPr>
-              <w:t>the</w:t>
-            </w:r>
-            <w:proofErr w:type="spellEnd"/>
-            <w:r>
-              <w:rPr>
-                <w:rFonts w:ascii="Segoe UI" w:hAnsi="Segoe UI" w:cs="Segoe UI"/>
-                <w:sz w:val="24"/>
-                <w:szCs w:val="24"/>
-              </w:rPr>
-              <w:t xml:space="preserve"> </w:t>
-            </w:r>
-            <w:proofErr w:type="spellStart"/>
-            <w:r>
-              <w:rPr>
-                <w:rFonts w:ascii="Segoe UI" w:hAnsi="Segoe UI" w:cs="Segoe UI"/>
-                <w:sz w:val="24"/>
-                <w:szCs w:val="24"/>
-              </w:rPr>
-              <w:t>history</w:t>
-            </w:r>
-            <w:proofErr w:type="spellEnd"/>
-            <w:r>
-              <w:rPr>
-                <w:rFonts w:ascii="Segoe UI" w:hAnsi="Segoe UI" w:cs="Segoe UI"/>
-                <w:sz w:val="24"/>
-                <w:szCs w:val="24"/>
-              </w:rPr>
-              <w:t xml:space="preserve"> of </w:t>
-            </w:r>
-            <w:proofErr w:type="spellStart"/>
-            <w:r>
-              <w:rPr>
-                <w:rFonts w:ascii="Segoe UI" w:hAnsi="Segoe UI" w:cs="Segoe UI"/>
-                <w:sz w:val="24"/>
-                <w:szCs w:val="24"/>
-              </w:rPr>
-              <w:t>my</w:t>
-            </w:r>
-            <w:proofErr w:type="spellEnd"/>
-            <w:r>
-              <w:rPr>
-                <w:rFonts w:ascii="Segoe UI" w:hAnsi="Segoe UI" w:cs="Segoe UI"/>
-                <w:sz w:val="24"/>
-                <w:szCs w:val="24"/>
-              </w:rPr>
-              <w:t xml:space="preserve"> </w:t>
-            </w:r>
-            <w:proofErr w:type="spellStart"/>
-            <w:r>
-              <w:rPr>
-                <w:rFonts w:ascii="Segoe UI" w:hAnsi="Segoe UI" w:cs="Segoe UI"/>
-                <w:sz w:val="24"/>
-                <w:szCs w:val="24"/>
-              </w:rPr>
-              <w:t>answers</w:t>
-            </w:r>
-            <w:proofErr w:type="spellEnd"/>
-          </w:p>
-        </w:tc>
-        <w:tc>
-          <w:tcPr>
-            <w:tcW w:w="2877" w:type="dxa"/>
-            <w:tcBorders>
-              <w:top w:val="single" w:sz="6" w:space="0" w:color="DDDDDD"/>
-              <w:left w:val="single" w:sz="6" w:space="0" w:color="DDDDDD"/>
-              <w:bottom w:val="single" w:sz="6" w:space="0" w:color="DDDDDD"/>
-              <w:right w:val="single" w:sz="6" w:space="0" w:color="DDDDDD"/>
-            </w:tcBorders>
-            <w:shd w:val="clear" w:color="auto" w:fill="FF5050"/>
-            <w:tcMar>
-              <w:top w:w="90" w:type="dxa"/>
-              <w:left w:w="195" w:type="dxa"/>
-              <w:bottom w:w="90" w:type="dxa"/>
-              <w:right w:w="195" w:type="dxa"/>
-            </w:tcMar>
-            <w:vAlign w:val="center"/>
-          </w:tcPr>
-          <w:p>
-            <w:pPr>
-              <w:spacing w:after="240" w:line="240" w:lineRule="auto"/>
-              <w:rPr>
-                <w:rFonts w:ascii="Segoe UI" w:hAnsi="Segoe UI" w:cs="Segoe UI"/>
-                <w:sz w:val="24"/>
-                <w:szCs w:val="24"/>
-              </w:rPr>
-            </w:pPr>
-            <w:r>
-              <w:rPr>
-                <w:rFonts w:ascii="Segoe UI" w:hAnsi="Segoe UI" w:cs="Segoe UI"/>
-                <w:sz w:val="24"/>
-                <w:szCs w:val="24"/>
-              </w:rPr>
-              <w:t xml:space="preserve">I </w:t>
-            </w:r>
-            <w:proofErr w:type="spellStart"/>
-            <w:r>
-              <w:rPr>
-                <w:rFonts w:ascii="Segoe UI" w:hAnsi="Segoe UI" w:cs="Segoe UI"/>
-                <w:sz w:val="24"/>
-                <w:szCs w:val="24"/>
-              </w:rPr>
-              <w:t>can</w:t>
-            </w:r>
-            <w:proofErr w:type="spellEnd"/>
-            <w:r>
-              <w:rPr>
-                <w:rFonts w:ascii="Segoe UI" w:hAnsi="Segoe UI" w:cs="Segoe UI"/>
-                <w:sz w:val="24"/>
-                <w:szCs w:val="24"/>
-              </w:rPr>
-              <w:t xml:space="preserve"> </w:t>
-            </w:r>
-            <w:proofErr w:type="spellStart"/>
-            <w:r>
-              <w:rPr>
-                <w:rFonts w:ascii="Segoe UI" w:hAnsi="Segoe UI" w:cs="Segoe UI"/>
-                <w:sz w:val="24"/>
-                <w:szCs w:val="24"/>
-              </w:rPr>
-              <w:t>see</w:t>
-            </w:r>
-            <w:proofErr w:type="spellEnd"/>
-            <w:r>
-              <w:rPr>
-                <w:rFonts w:ascii="Segoe UI" w:hAnsi="Segoe UI" w:cs="Segoe UI"/>
-                <w:sz w:val="24"/>
-                <w:szCs w:val="24"/>
-              </w:rPr>
-              <w:t xml:space="preserve"> </w:t>
-            </w:r>
-            <w:proofErr w:type="spellStart"/>
-            <w:r>
-              <w:rPr>
-                <w:rFonts w:ascii="Segoe UI" w:hAnsi="Segoe UI" w:cs="Segoe UI"/>
-                <w:sz w:val="24"/>
-                <w:szCs w:val="24"/>
-              </w:rPr>
-              <w:t>my</w:t>
-            </w:r>
-            <w:proofErr w:type="spellEnd"/>
-            <w:r>
-              <w:rPr>
-                <w:rFonts w:ascii="Segoe UI" w:hAnsi="Segoe UI" w:cs="Segoe UI"/>
-                <w:sz w:val="24"/>
-                <w:szCs w:val="24"/>
-              </w:rPr>
-              <w:t xml:space="preserve"> wrong </w:t>
-            </w:r>
-            <w:proofErr w:type="spellStart"/>
-            <w:r>
-              <w:rPr>
-                <w:rFonts w:ascii="Segoe UI" w:hAnsi="Segoe UI" w:cs="Segoe UI"/>
-                <w:sz w:val="24"/>
-                <w:szCs w:val="24"/>
-              </w:rPr>
-              <w:t>and</w:t>
-            </w:r>
-            <w:proofErr w:type="spellEnd"/>
-            <w:r>
-              <w:rPr>
-                <w:rFonts w:ascii="Segoe UI" w:hAnsi="Segoe UI" w:cs="Segoe UI"/>
-                <w:sz w:val="24"/>
-                <w:szCs w:val="24"/>
-              </w:rPr>
-              <w:t xml:space="preserve"> correct </w:t>
-            </w:r>
-            <w:proofErr w:type="spellStart"/>
-            <w:r>
-              <w:rPr>
-                <w:rFonts w:ascii="Segoe UI" w:hAnsi="Segoe UI" w:cs="Segoe UI"/>
-                <w:sz w:val="24"/>
-                <w:szCs w:val="24"/>
-              </w:rPr>
-              <w:t>ones</w:t>
-            </w:r>
-            <w:proofErr w:type="spellEnd"/>
-            <w:r>
-              <w:rPr>
-                <w:rFonts w:ascii="Segoe UI" w:hAnsi="Segoe UI" w:cs="Segoe UI"/>
-                <w:sz w:val="24"/>
-                <w:szCs w:val="24"/>
-              </w:rPr>
-              <w:t>.</w:t>
-            </w:r>
-          </w:p>
-        </w:tc>
-        <w:tc>
-          <w:tcPr>
-            <w:tcW w:w="2183" w:type="dxa"/>
-            <w:tcBorders>
-              <w:top w:val="single" w:sz="6" w:space="0" w:color="DDDDDD"/>
-              <w:left w:val="single" w:sz="6" w:space="0" w:color="DDDDDD"/>
-              <w:bottom w:val="single" w:sz="6" w:space="0" w:color="DDDDDD"/>
-              <w:right w:val="single" w:sz="6" w:space="0" w:color="DDDDDD"/>
-            </w:tcBorders>
-            <w:shd w:val="clear" w:color="auto" w:fill="FF5050"/>
-          </w:tcPr>
-          <w:p>
-            <w:pPr>
-              <w:spacing w:after="240" w:line="240" w:lineRule="auto"/>
-              <w:rPr>
-                <w:rFonts w:ascii="Segoe UI" w:hAnsi="Segoe UI" w:cs="Segoe UI"/>
-                <w:sz w:val="24"/>
-                <w:szCs w:val="24"/>
-              </w:rPr>
-            </w:pPr>
-            <w:r>
-              <w:rPr>
-                <w:rFonts w:ascii="Segoe UI" w:hAnsi="Segoe UI" w:cs="Segoe UI"/>
-                <w:sz w:val="24"/>
-                <w:szCs w:val="24"/>
-              </w:rPr>
-              <w:t>Tijdsnood</w:t>
-            </w:r>
-          </w:p>
-        </w:tc>
-      </w:tr>
-      <w:tr>
-        <w:tc>
-          <w:tcPr>
-            <w:tcW w:w="0" w:type="auto"/>
             <w:tcBorders>
               <w:top w:val="single" w:sz="6" w:space="0" w:color="DDDDDD"/>
               <w:left w:val="single" w:sz="6" w:space="0" w:color="DDDDDD"/>
@@ -4285,13 +4024,59 @@
                 <w:sz w:val="24"/>
                 <w:szCs w:val="24"/>
               </w:rPr>
-              <w:t>Pupil</w:t>
-            </w:r>
-          </w:p>
-        </w:tc>
-        <w:tc>
-          <w:tcPr>
-            <w:tcW w:w="2777" w:type="dxa"/>
+              <w:t xml:space="preserve">See </w:t>
+            </w:r>
+            <w:proofErr w:type="spellStart"/>
+            <w:r>
+              <w:rPr>
+                <w:rFonts w:ascii="Segoe UI" w:hAnsi="Segoe UI" w:cs="Segoe UI"/>
+                <w:sz w:val="24"/>
+                <w:szCs w:val="24"/>
+              </w:rPr>
+              <w:t>history</w:t>
+            </w:r>
+            <w:proofErr w:type="spellEnd"/>
+            <w:r>
+              <w:rPr>
+                <w:rFonts w:ascii="Segoe UI" w:hAnsi="Segoe UI" w:cs="Segoe UI"/>
+                <w:sz w:val="24"/>
+                <w:szCs w:val="24"/>
+              </w:rPr>
+              <w:t xml:space="preserve"> of </w:t>
+            </w:r>
+            <w:proofErr w:type="spellStart"/>
+            <w:r>
+              <w:rPr>
+                <w:rFonts w:ascii="Segoe UI" w:hAnsi="Segoe UI" w:cs="Segoe UI"/>
+                <w:sz w:val="24"/>
+                <w:szCs w:val="24"/>
+              </w:rPr>
+              <w:t>my</w:t>
+            </w:r>
+            <w:proofErr w:type="spellEnd"/>
+            <w:r>
+              <w:rPr>
+                <w:rFonts w:ascii="Segoe UI" w:hAnsi="Segoe UI" w:cs="Segoe UI"/>
+                <w:sz w:val="24"/>
+                <w:szCs w:val="24"/>
+              </w:rPr>
+              <w:t xml:space="preserve"> </w:t>
+            </w:r>
+            <w:proofErr w:type="spellStart"/>
+            <w:r>
+              <w:rPr>
+                <w:rFonts w:ascii="Segoe UI" w:hAnsi="Segoe UI" w:cs="Segoe UI"/>
+                <w:sz w:val="24"/>
+                <w:szCs w:val="24"/>
+              </w:rPr>
+              <w:t>answers</w:t>
+            </w:r>
+            <w:proofErr w:type="spellEnd"/>
+          </w:p>
+        </w:tc>
+        <w:tc>
+          <w:tcPr>
+            <w:tcW w:w="2877" w:type="dxa"/>
             <w:tcBorders>
               <w:top w:val="single" w:sz="6" w:space="0" w:color="DDDDDD"/>
               <w:left w:val="single" w:sz="6" w:space="0" w:color="DDDDDD"/>
@@ -4323,25 +4108,43 @@
                 <w:sz w:val="24"/>
                 <w:szCs w:val="24"/>
               </w:rPr>
-              <w:t xml:space="preserve">See </w:t>
-            </w:r>
-            <w:proofErr w:type="spellStart"/>
-            <w:r>
-              <w:rPr>
-                <w:rFonts w:ascii="Segoe UI" w:hAnsi="Segoe UI" w:cs="Segoe UI"/>
-                <w:sz w:val="24"/>
-                <w:szCs w:val="24"/>
-              </w:rPr>
-              <w:t>history</w:t>
-            </w:r>
-            <w:proofErr w:type="spellEnd"/>
-            <w:r>
-              <w:rPr>
-                <w:rFonts w:ascii="Segoe UI" w:hAnsi="Segoe UI" w:cs="Segoe UI"/>
-                <w:sz w:val="24"/>
-                <w:szCs w:val="24"/>
-              </w:rPr>
-              <w:t xml:space="preserve"> of </w:t>
+              <w:t xml:space="preserve">I </w:t>
+            </w:r>
+            <w:proofErr w:type="spellStart"/>
+            <w:r>
+              <w:rPr>
+                <w:rFonts w:ascii="Segoe UI" w:hAnsi="Segoe UI" w:cs="Segoe UI"/>
+                <w:sz w:val="24"/>
+                <w:szCs w:val="24"/>
+              </w:rPr>
+              <w:t>can</w:t>
+            </w:r>
+            <w:proofErr w:type="spellEnd"/>
+            <w:r>
+              <w:rPr>
+                <w:rFonts w:ascii="Segoe UI" w:hAnsi="Segoe UI" w:cs="Segoe UI"/>
+                <w:sz w:val="24"/>
+                <w:szCs w:val="24"/>
+              </w:rPr>
+              <w:t xml:space="preserve"> </w:t>
+            </w:r>
+            <w:proofErr w:type="spellStart"/>
+            <w:r>
+              <w:rPr>
+                <w:rFonts w:ascii="Segoe UI" w:hAnsi="Segoe UI" w:cs="Segoe UI"/>
+                <w:sz w:val="24"/>
+                <w:szCs w:val="24"/>
+              </w:rPr>
+              <w:t>see</w:t>
+            </w:r>
+            <w:proofErr w:type="spellEnd"/>
+            <w:r>
+              <w:rPr>
+                <w:rFonts w:ascii="Segoe UI" w:hAnsi="Segoe UI" w:cs="Segoe UI"/>
+                <w:sz w:val="24"/>
+                <w:szCs w:val="24"/>
+              </w:rPr>
+              <w:t xml:space="preserve"> </w:t>
             </w:r>
             <w:proofErr w:type="spellStart"/>
             <w:r>
@@ -4359,6 +4162,24 @@
                 <w:sz w:val="24"/>
                 <w:szCs w:val="24"/>
               </w:rPr>
+              <w:t xml:space="preserve"> wrong </w:t>
+            </w:r>
+            <w:proofErr w:type="spellStart"/>
+            <w:r>
+              <w:rPr>
+                <w:rFonts w:ascii="Segoe UI" w:hAnsi="Segoe UI" w:cs="Segoe UI"/>
+                <w:sz w:val="24"/>
+                <w:szCs w:val="24"/>
+              </w:rPr>
+              <w:t>answers</w:t>
+            </w:r>
+            <w:proofErr w:type="spellEnd"/>
+            <w:r>
+              <w:rPr>
+                <w:rFonts w:ascii="Segoe UI" w:hAnsi="Segoe UI" w:cs="Segoe UI"/>
+                <w:sz w:val="24"/>
+                <w:szCs w:val="24"/>
+              </w:rPr>
               <w:t xml:space="preserve"> </w:t>
             </w:r>
             <w:proofErr w:type="spellStart"/>
@@ -4368,14 +4189,64 @@
                 <w:sz w:val="24"/>
                 <w:szCs w:val="24"/>
               </w:rPr>
-              <w:t>answers</w:t>
-            </w:r>
-            <w:proofErr w:type="spellEnd"/>
-          </w:p>
-        </w:tc>
-        <w:tc>
-          <w:tcPr>
-            <w:tcW w:w="2877" w:type="dxa"/>
+              <w:t>and</w:t>
+            </w:r>
+            <w:proofErr w:type="spellEnd"/>
+            <w:r>
+              <w:rPr>
+                <w:rFonts w:ascii="Segoe UI" w:hAnsi="Segoe UI" w:cs="Segoe UI"/>
+                <w:sz w:val="24"/>
+                <w:szCs w:val="24"/>
+              </w:rPr>
+              <w:t xml:space="preserve"> correct </w:t>
+            </w:r>
+            <w:proofErr w:type="spellStart"/>
+            <w:r>
+              <w:rPr>
+                <w:rFonts w:ascii="Segoe UI" w:hAnsi="Segoe UI" w:cs="Segoe UI"/>
+                <w:sz w:val="24"/>
+                <w:szCs w:val="24"/>
+              </w:rPr>
+              <w:t>ones</w:t>
+            </w:r>
+            <w:proofErr w:type="spellEnd"/>
+          </w:p>
+        </w:tc>
+        <w:tc>
+          <w:tcPr>
+            <w:tcW w:w="2183" w:type="dxa"/>
+            <w:tcBorders>
+              <w:top w:val="single" w:sz="6" w:space="0" w:color="DDDDDD"/>
+              <w:left w:val="single" w:sz="6" w:space="0" w:color="DDDDDD"/>
+              <w:bottom w:val="single" w:sz="6" w:space="0" w:color="DDDDDD"/>
+              <w:right w:val="single" w:sz="6" w:space="0" w:color="DDDDDD"/>
+            </w:tcBorders>
+            <w:shd w:val="clear" w:color="auto" w:fill="FF5050"/>
+          </w:tcPr>
+          <w:p>
+            <w:pPr>
+              <w:spacing w:after="240" w:line="240" w:lineRule="auto"/>
+              <w:rPr>
+                <w:rFonts w:ascii="Segoe UI" w:hAnsi="Segoe UI" w:cs="Segoe UI"/>
+                <w:sz w:val="24"/>
+                <w:szCs w:val="24"/>
+              </w:rPr>
+            </w:pPr>
+            <w:r>
+              <w:rPr>
+                <w:rFonts w:ascii="Segoe UI" w:hAnsi="Segoe UI" w:cs="Segoe UI"/>
+                <w:sz w:val="24"/>
+                <w:szCs w:val="24"/>
+              </w:rPr>
+              <w:t>tijdsnood</w:t>
+            </w:r>
+          </w:p>
+        </w:tc>
+      </w:tr>
+      <w:tr>
+        <w:tc>
+          <w:tcPr>
+            <w:tcW w:w="0" w:type="auto"/>
             <w:tcBorders>
               <w:top w:val="single" w:sz="6" w:space="0" w:color="DDDDDD"/>
               <w:left w:val="single" w:sz="6" w:space="0" w:color="DDDDDD"/>
@@ -4407,145 +4278,13 @@
                 <w:sz w:val="24"/>
                 <w:szCs w:val="24"/>
               </w:rPr>
-              <w:t xml:space="preserve">I </w:t>
-            </w:r>
-            <w:proofErr w:type="spellStart"/>
-            <w:r>
-              <w:rPr>
-                <w:rFonts w:ascii="Segoe UI" w:hAnsi="Segoe UI" w:cs="Segoe UI"/>
-                <w:sz w:val="24"/>
-                <w:szCs w:val="24"/>
-              </w:rPr>
-              <w:t>can</w:t>
-            </w:r>
-            <w:proofErr w:type="spellEnd"/>
-            <w:r>
-              <w:rPr>
-                <w:rFonts w:ascii="Segoe UI" w:hAnsi="Segoe UI" w:cs="Segoe UI"/>
-                <w:sz w:val="24"/>
-                <w:szCs w:val="24"/>
-              </w:rPr>
-              <w:t xml:space="preserve"> </w:t>
-            </w:r>
-            <w:proofErr w:type="spellStart"/>
-            <w:r>
-              <w:rPr>
-                <w:rFonts w:ascii="Segoe UI" w:hAnsi="Segoe UI" w:cs="Segoe UI"/>
-                <w:sz w:val="24"/>
-                <w:szCs w:val="24"/>
-              </w:rPr>
-              <w:t>see</w:t>
-            </w:r>
-            <w:proofErr w:type="spellEnd"/>
-            <w:r>
-              <w:rPr>
-                <w:rFonts w:ascii="Segoe UI" w:hAnsi="Segoe UI" w:cs="Segoe UI"/>
-                <w:sz w:val="24"/>
-                <w:szCs w:val="24"/>
-              </w:rPr>
-              <w:t xml:space="preserve"> </w:t>
-            </w:r>
-            <w:proofErr w:type="spellStart"/>
-            <w:r>
-              <w:rPr>
-                <w:rFonts w:ascii="Segoe UI" w:hAnsi="Segoe UI" w:cs="Segoe UI"/>
-                <w:sz w:val="24"/>
-                <w:szCs w:val="24"/>
-              </w:rPr>
-              <w:t>my</w:t>
-            </w:r>
-            <w:proofErr w:type="spellEnd"/>
-            <w:r>
-              <w:rPr>
-                <w:rFonts w:ascii="Segoe UI" w:hAnsi="Segoe UI" w:cs="Segoe UI"/>
-                <w:sz w:val="24"/>
-                <w:szCs w:val="24"/>
-              </w:rPr>
-              <w:t xml:space="preserve"> wrong </w:t>
-            </w:r>
-            <w:proofErr w:type="spellStart"/>
-            <w:r>
-              <w:rPr>
-                <w:rFonts w:ascii="Segoe UI" w:hAnsi="Segoe UI" w:cs="Segoe UI"/>
-                <w:sz w:val="24"/>
-                <w:szCs w:val="24"/>
-              </w:rPr>
-              <w:t>answers</w:t>
-            </w:r>
-            <w:proofErr w:type="spellEnd"/>
-            <w:r>
-              <w:rPr>
-                <w:rFonts w:ascii="Segoe UI" w:hAnsi="Segoe UI" w:cs="Segoe UI"/>
-                <w:sz w:val="24"/>
-                <w:szCs w:val="24"/>
-              </w:rPr>
-              <w:t xml:space="preserve"> </w:t>
-            </w:r>
-            <w:proofErr w:type="spellStart"/>
-            <w:r>
-              <w:rPr>
-                <w:rFonts w:ascii="Segoe UI" w:hAnsi="Segoe UI" w:cs="Segoe UI"/>
-                <w:sz w:val="24"/>
-                <w:szCs w:val="24"/>
-              </w:rPr>
-              <w:t>and</w:t>
-            </w:r>
-            <w:proofErr w:type="spellEnd"/>
-            <w:r>
-              <w:rPr>
-                <w:rFonts w:ascii="Segoe UI" w:hAnsi="Segoe UI" w:cs="Segoe UI"/>
-                <w:sz w:val="24"/>
-                <w:szCs w:val="24"/>
-              </w:rPr>
-              <w:t xml:space="preserve"> correct </w:t>
-            </w:r>
-            <w:proofErr w:type="spellStart"/>
-            <w:r>
-              <w:rPr>
-                <w:rFonts w:ascii="Segoe UI" w:hAnsi="Segoe UI" w:cs="Segoe UI"/>
-                <w:sz w:val="24"/>
-                <w:szCs w:val="24"/>
-              </w:rPr>
-              <w:t>ones</w:t>
-            </w:r>
-            <w:proofErr w:type="spellEnd"/>
-          </w:p>
-        </w:tc>
-        <w:tc>
-          <w:tcPr>
-            <w:tcW w:w="2183" w:type="dxa"/>
-            <w:tcBorders>
-              <w:top w:val="single" w:sz="6" w:space="0" w:color="DDDDDD"/>
-              <w:left w:val="single" w:sz="6" w:space="0" w:color="DDDDDD"/>
-              <w:bottom w:val="single" w:sz="6" w:space="0" w:color="DDDDDD"/>
-              <w:right w:val="single" w:sz="6" w:space="0" w:color="DDDDDD"/>
-            </w:tcBorders>
-            <w:shd w:val="clear" w:color="auto" w:fill="FF5050"/>
-          </w:tcPr>
-          <w:p>
-            <w:pPr>
-              <w:spacing w:after="240" w:line="240" w:lineRule="auto"/>
-              <w:rPr>
-                <w:rFonts w:ascii="Segoe UI" w:hAnsi="Segoe UI" w:cs="Segoe UI"/>
-                <w:sz w:val="24"/>
-                <w:szCs w:val="24"/>
-              </w:rPr>
-            </w:pPr>
-            <w:r>
-              <w:rPr>
-                <w:rFonts w:ascii="Segoe UI" w:hAnsi="Segoe UI" w:cs="Segoe UI"/>
-                <w:sz w:val="24"/>
-                <w:szCs w:val="24"/>
-              </w:rPr>
-              <w:t>tijdsnood</w:t>
-            </w:r>
-          </w:p>
-        </w:tc>
-      </w:tr>
-      <w:tr>
-        <w:tc>
-          <w:tcPr>
-            <w:tcW w:w="0" w:type="auto"/>
+              <w:t>Teacher</w:t>
+            </w:r>
+          </w:p>
+        </w:tc>
+        <w:tc>
+          <w:tcPr>
+            <w:tcW w:w="2777" w:type="dxa"/>
             <w:tcBorders>
               <w:top w:val="single" w:sz="6" w:space="0" w:color="DDDDDD"/>
               <w:left w:val="single" w:sz="6" w:space="0" w:color="DDDDDD"/>
@@ -4577,13 +4316,131 @@
                 <w:sz w:val="24"/>
                 <w:szCs w:val="24"/>
               </w:rPr>
-              <w:t>Teacher</w:t>
-            </w:r>
-          </w:p>
-        </w:tc>
-        <w:tc>
-          <w:tcPr>
-            <w:tcW w:w="2777" w:type="dxa"/>
+              <w:t xml:space="preserve">Be </w:t>
+            </w:r>
+            <w:proofErr w:type="spellStart"/>
+            <w:r>
+              <w:rPr>
+                <w:rFonts w:ascii="Segoe UI" w:hAnsi="Segoe UI" w:cs="Segoe UI"/>
+                <w:sz w:val="24"/>
+                <w:szCs w:val="24"/>
+              </w:rPr>
+              <w:t>able</w:t>
+            </w:r>
+            <w:proofErr w:type="spellEnd"/>
+            <w:r>
+              <w:rPr>
+                <w:rFonts w:ascii="Segoe UI" w:hAnsi="Segoe UI" w:cs="Segoe UI"/>
+                <w:sz w:val="24"/>
+                <w:szCs w:val="24"/>
+              </w:rPr>
+              <w:t xml:space="preserve"> </w:t>
+            </w:r>
+            <w:proofErr w:type="spellStart"/>
+            <w:r>
+              <w:rPr>
+                <w:rFonts w:ascii="Segoe UI" w:hAnsi="Segoe UI" w:cs="Segoe UI"/>
+                <w:sz w:val="24"/>
+                <w:szCs w:val="24"/>
+              </w:rPr>
+              <w:t>to</w:t>
+            </w:r>
+            <w:proofErr w:type="spellEnd"/>
+            <w:r>
+              <w:rPr>
+                <w:rFonts w:ascii="Segoe UI" w:hAnsi="Segoe UI" w:cs="Segoe UI"/>
+                <w:sz w:val="24"/>
+                <w:szCs w:val="24"/>
+              </w:rPr>
+              <w:t xml:space="preserve"> </w:t>
+            </w:r>
+            <w:proofErr w:type="spellStart"/>
+            <w:r>
+              <w:rPr>
+                <w:rFonts w:ascii="Segoe UI" w:hAnsi="Segoe UI" w:cs="Segoe UI"/>
+                <w:sz w:val="24"/>
+                <w:szCs w:val="24"/>
+              </w:rPr>
+              <w:t>see</w:t>
+            </w:r>
+            <w:proofErr w:type="spellEnd"/>
+            <w:r>
+              <w:rPr>
+                <w:rFonts w:ascii="Segoe UI" w:hAnsi="Segoe UI" w:cs="Segoe UI"/>
+                <w:sz w:val="24"/>
+                <w:szCs w:val="24"/>
+              </w:rPr>
+              <w:t xml:space="preserve"> </w:t>
+            </w:r>
+            <w:proofErr w:type="spellStart"/>
+            <w:r>
+              <w:rPr>
+                <w:rFonts w:ascii="Segoe UI" w:hAnsi="Segoe UI" w:cs="Segoe UI"/>
+                <w:sz w:val="24"/>
+                <w:szCs w:val="24"/>
+              </w:rPr>
+              <w:t>the</w:t>
+            </w:r>
+            <w:proofErr w:type="spellEnd"/>
+            <w:r>
+              <w:rPr>
+                <w:rFonts w:ascii="Segoe UI" w:hAnsi="Segoe UI" w:cs="Segoe UI"/>
+                <w:sz w:val="24"/>
+                <w:szCs w:val="24"/>
+              </w:rPr>
+              <w:t xml:space="preserve"> </w:t>
+            </w:r>
+            <w:proofErr w:type="spellStart"/>
+            <w:r>
+              <w:rPr>
+                <w:rFonts w:ascii="Segoe UI" w:hAnsi="Segoe UI" w:cs="Segoe UI"/>
+                <w:sz w:val="24"/>
+                <w:szCs w:val="24"/>
+              </w:rPr>
+              <w:t>history</w:t>
+            </w:r>
+            <w:proofErr w:type="spellEnd"/>
+            <w:r>
+              <w:rPr>
+                <w:rFonts w:ascii="Segoe UI" w:hAnsi="Segoe UI" w:cs="Segoe UI"/>
+                <w:sz w:val="24"/>
+                <w:szCs w:val="24"/>
+              </w:rPr>
+              <w:t xml:space="preserve"> of </w:t>
+            </w:r>
+            <w:proofErr w:type="spellStart"/>
+            <w:r>
+              <w:rPr>
+                <w:rFonts w:ascii="Segoe UI" w:hAnsi="Segoe UI" w:cs="Segoe UI"/>
+                <w:sz w:val="24"/>
+                <w:szCs w:val="24"/>
+              </w:rPr>
+              <w:t>all</w:t>
+            </w:r>
+            <w:proofErr w:type="spellEnd"/>
+            <w:r>
+              <w:rPr>
+                <w:rFonts w:ascii="Segoe UI" w:hAnsi="Segoe UI" w:cs="Segoe UI"/>
+                <w:sz w:val="24"/>
+                <w:szCs w:val="24"/>
+              </w:rPr>
+              <w:t xml:space="preserve"> </w:t>
+            </w:r>
+            <w:proofErr w:type="spellStart"/>
+            <w:r>
+              <w:rPr>
+                <w:rFonts w:ascii="Segoe UI" w:hAnsi="Segoe UI" w:cs="Segoe UI"/>
+                <w:sz w:val="24"/>
+                <w:szCs w:val="24"/>
+              </w:rPr>
+              <w:t>answers</w:t>
+            </w:r>
+            <w:proofErr w:type="spellEnd"/>
+          </w:p>
+        </w:tc>
+        <w:tc>
+          <w:tcPr>
+            <w:tcW w:w="2877" w:type="dxa"/>
             <w:tcBorders>
               <w:top w:val="single" w:sz="6" w:space="0" w:color="DDDDDD"/>
               <w:left w:val="single" w:sz="6" w:space="0" w:color="DDDDDD"/>
@@ -4615,131 +4472,81 @@
                 <w:sz w:val="24"/>
                 <w:szCs w:val="24"/>
               </w:rPr>
-              <w:t xml:space="preserve">Be </w:t>
-            </w:r>
-            <w:proofErr w:type="spellStart"/>
-            <w:r>
-              <w:rPr>
-                <w:rFonts w:ascii="Segoe UI" w:hAnsi="Segoe UI" w:cs="Segoe UI"/>
-                <w:sz w:val="24"/>
-                <w:szCs w:val="24"/>
-              </w:rPr>
-              <w:t>able</w:t>
-            </w:r>
-            <w:proofErr w:type="spellEnd"/>
-            <w:r>
-              <w:rPr>
-                <w:rFonts w:ascii="Segoe UI" w:hAnsi="Segoe UI" w:cs="Segoe UI"/>
-                <w:sz w:val="24"/>
-                <w:szCs w:val="24"/>
-              </w:rPr>
-              <w:t xml:space="preserve"> </w:t>
-            </w:r>
-            <w:proofErr w:type="spellStart"/>
-            <w:r>
-              <w:rPr>
-                <w:rFonts w:ascii="Segoe UI" w:hAnsi="Segoe UI" w:cs="Segoe UI"/>
-                <w:sz w:val="24"/>
-                <w:szCs w:val="24"/>
-              </w:rPr>
-              <w:t>to</w:t>
-            </w:r>
-            <w:proofErr w:type="spellEnd"/>
-            <w:r>
-              <w:rPr>
-                <w:rFonts w:ascii="Segoe UI" w:hAnsi="Segoe UI" w:cs="Segoe UI"/>
-                <w:sz w:val="24"/>
-                <w:szCs w:val="24"/>
-              </w:rPr>
-              <w:t xml:space="preserve"> </w:t>
-            </w:r>
-            <w:proofErr w:type="spellStart"/>
-            <w:r>
-              <w:rPr>
-                <w:rFonts w:ascii="Segoe UI" w:hAnsi="Segoe UI" w:cs="Segoe UI"/>
-                <w:sz w:val="24"/>
-                <w:szCs w:val="24"/>
-              </w:rPr>
-              <w:t>see</w:t>
-            </w:r>
-            <w:proofErr w:type="spellEnd"/>
-            <w:r>
-              <w:rPr>
-                <w:rFonts w:ascii="Segoe UI" w:hAnsi="Segoe UI" w:cs="Segoe UI"/>
-                <w:sz w:val="24"/>
-                <w:szCs w:val="24"/>
-              </w:rPr>
-              <w:t xml:space="preserve"> </w:t>
-            </w:r>
-            <w:proofErr w:type="spellStart"/>
-            <w:r>
-              <w:rPr>
-                <w:rFonts w:ascii="Segoe UI" w:hAnsi="Segoe UI" w:cs="Segoe UI"/>
-                <w:sz w:val="24"/>
-                <w:szCs w:val="24"/>
-              </w:rPr>
-              <w:t>the</w:t>
-            </w:r>
-            <w:proofErr w:type="spellEnd"/>
-            <w:r>
-              <w:rPr>
-                <w:rFonts w:ascii="Segoe UI" w:hAnsi="Segoe UI" w:cs="Segoe UI"/>
-                <w:sz w:val="24"/>
-                <w:szCs w:val="24"/>
-              </w:rPr>
-              <w:t xml:space="preserve"> </w:t>
-            </w:r>
-            <w:proofErr w:type="spellStart"/>
-            <w:r>
-              <w:rPr>
-                <w:rFonts w:ascii="Segoe UI" w:hAnsi="Segoe UI" w:cs="Segoe UI"/>
-                <w:sz w:val="24"/>
-                <w:szCs w:val="24"/>
-              </w:rPr>
-              <w:t>history</w:t>
-            </w:r>
-            <w:proofErr w:type="spellEnd"/>
-            <w:r>
-              <w:rPr>
-                <w:rFonts w:ascii="Segoe UI" w:hAnsi="Segoe UI" w:cs="Segoe UI"/>
-                <w:sz w:val="24"/>
-                <w:szCs w:val="24"/>
-              </w:rPr>
-              <w:t xml:space="preserve"> of </w:t>
-            </w:r>
-            <w:proofErr w:type="spellStart"/>
-            <w:r>
-              <w:rPr>
-                <w:rFonts w:ascii="Segoe UI" w:hAnsi="Segoe UI" w:cs="Segoe UI"/>
-                <w:sz w:val="24"/>
-                <w:szCs w:val="24"/>
-              </w:rPr>
-              <w:t>all</w:t>
-            </w:r>
-            <w:proofErr w:type="spellEnd"/>
-            <w:r>
-              <w:rPr>
-                <w:rFonts w:ascii="Segoe UI" w:hAnsi="Segoe UI" w:cs="Segoe UI"/>
-                <w:sz w:val="24"/>
-                <w:szCs w:val="24"/>
-              </w:rPr>
-              <w:t xml:space="preserve"> </w:t>
-            </w:r>
-            <w:proofErr w:type="spellStart"/>
-            <w:r>
-              <w:rPr>
-                <w:rFonts w:ascii="Segoe UI" w:hAnsi="Segoe UI" w:cs="Segoe UI"/>
-                <w:sz w:val="24"/>
-                <w:szCs w:val="24"/>
-              </w:rPr>
-              <w:t>answers</w:t>
-            </w:r>
-            <w:proofErr w:type="spellEnd"/>
-          </w:p>
-        </w:tc>
-        <w:tc>
-          <w:tcPr>
-            <w:tcW w:w="2877" w:type="dxa"/>
+              <w:t xml:space="preserve">I </w:t>
+            </w:r>
+            <w:proofErr w:type="spellStart"/>
+            <w:r>
+              <w:rPr>
+                <w:rFonts w:ascii="Segoe UI" w:hAnsi="Segoe UI" w:cs="Segoe UI"/>
+                <w:sz w:val="24"/>
+                <w:szCs w:val="24"/>
+              </w:rPr>
+              <w:t>can</w:t>
+            </w:r>
+            <w:proofErr w:type="spellEnd"/>
+            <w:r>
+              <w:rPr>
+                <w:rFonts w:ascii="Segoe UI" w:hAnsi="Segoe UI" w:cs="Segoe UI"/>
+                <w:sz w:val="24"/>
+                <w:szCs w:val="24"/>
+              </w:rPr>
+              <w:t xml:space="preserve"> review </w:t>
+            </w:r>
+            <w:proofErr w:type="spellStart"/>
+            <w:r>
+              <w:rPr>
+                <w:rFonts w:ascii="Segoe UI" w:hAnsi="Segoe UI" w:cs="Segoe UI"/>
+                <w:sz w:val="24"/>
+                <w:szCs w:val="24"/>
+              </w:rPr>
+              <w:t>them</w:t>
+            </w:r>
+            <w:proofErr w:type="spellEnd"/>
+            <w:r>
+              <w:rPr>
+                <w:rFonts w:ascii="Segoe UI" w:hAnsi="Segoe UI" w:cs="Segoe UI"/>
+                <w:sz w:val="24"/>
+                <w:szCs w:val="24"/>
+              </w:rPr>
+              <w:t xml:space="preserve"> later on</w:t>
+            </w:r>
+          </w:p>
+        </w:tc>
+        <w:tc>
+          <w:tcPr>
+            <w:tcW w:w="2183" w:type="dxa"/>
+            <w:tcBorders>
+              <w:top w:val="single" w:sz="6" w:space="0" w:color="DDDDDD"/>
+              <w:left w:val="single" w:sz="6" w:space="0" w:color="DDDDDD"/>
+              <w:bottom w:val="single" w:sz="6" w:space="0" w:color="DDDDDD"/>
+              <w:right w:val="single" w:sz="6" w:space="0" w:color="DDDDDD"/>
+            </w:tcBorders>
+            <w:shd w:val="clear" w:color="auto" w:fill="FF5050"/>
+          </w:tcPr>
+          <w:p>
+            <w:pPr>
+              <w:spacing w:after="240" w:line="240" w:lineRule="auto"/>
+              <w:rPr>
+                <w:rFonts w:ascii="Segoe UI" w:hAnsi="Segoe UI" w:cs="Segoe UI"/>
+                <w:sz w:val="24"/>
+                <w:szCs w:val="24"/>
+              </w:rPr>
+            </w:pPr>
+            <w:r>
+              <w:rPr>
+                <w:rFonts w:ascii="Segoe UI" w:hAnsi="Segoe UI" w:cs="Segoe UI"/>
+                <w:sz w:val="24"/>
+                <w:szCs w:val="24"/>
+              </w:rPr>
+              <w:t>tijdsnood</w:t>
+            </w:r>
+          </w:p>
+        </w:tc>
+      </w:tr>
+      <w:tr>
+        <w:tc>
+          <w:tcPr>
+            <w:tcW w:w="0" w:type="auto"/>
             <w:tcBorders>
               <w:top w:val="single" w:sz="6" w:space="0" w:color="DDDDDD"/>
               <w:left w:val="single" w:sz="6" w:space="0" w:color="DDDDDD"/>
@@ -4771,81 +4578,13 @@
                 <w:sz w:val="24"/>
                 <w:szCs w:val="24"/>
               </w:rPr>
-              <w:t xml:space="preserve">I </w:t>
-            </w:r>
-            <w:proofErr w:type="spellStart"/>
-            <w:r>
-              <w:rPr>
-                <w:rFonts w:ascii="Segoe UI" w:hAnsi="Segoe UI" w:cs="Segoe UI"/>
-                <w:sz w:val="24"/>
-                <w:szCs w:val="24"/>
-              </w:rPr>
-              <w:t>can</w:t>
-            </w:r>
-            <w:proofErr w:type="spellEnd"/>
-            <w:r>
-              <w:rPr>
-                <w:rFonts w:ascii="Segoe UI" w:hAnsi="Segoe UI" w:cs="Segoe UI"/>
-                <w:sz w:val="24"/>
-                <w:szCs w:val="24"/>
-              </w:rPr>
-              <w:t xml:space="preserve"> review </w:t>
-            </w:r>
-            <w:proofErr w:type="spellStart"/>
-            <w:r>
-              <w:rPr>
-                <w:rFonts w:ascii="Segoe UI" w:hAnsi="Segoe UI" w:cs="Segoe UI"/>
-                <w:sz w:val="24"/>
-                <w:szCs w:val="24"/>
-              </w:rPr>
-              <w:t>them</w:t>
-            </w:r>
-            <w:proofErr w:type="spellEnd"/>
-            <w:r>
-              <w:rPr>
-                <w:rFonts w:ascii="Segoe UI" w:hAnsi="Segoe UI" w:cs="Segoe UI"/>
-                <w:sz w:val="24"/>
-                <w:szCs w:val="24"/>
-              </w:rPr>
-              <w:t xml:space="preserve"> later on</w:t>
-            </w:r>
-          </w:p>
-        </w:tc>
-        <w:tc>
-          <w:tcPr>
-            <w:tcW w:w="2183" w:type="dxa"/>
-            <w:tcBorders>
-              <w:top w:val="single" w:sz="6" w:space="0" w:color="DDDDDD"/>
-              <w:left w:val="single" w:sz="6" w:space="0" w:color="DDDDDD"/>
-              <w:bottom w:val="single" w:sz="6" w:space="0" w:color="DDDDDD"/>
-              <w:right w:val="single" w:sz="6" w:space="0" w:color="DDDDDD"/>
-            </w:tcBorders>
-            <w:shd w:val="clear" w:color="auto" w:fill="FF5050"/>
-          </w:tcPr>
-          <w:p>
-            <w:pPr>
-              <w:spacing w:after="240" w:line="240" w:lineRule="auto"/>
-              <w:rPr>
-                <w:rFonts w:ascii="Segoe UI" w:hAnsi="Segoe UI" w:cs="Segoe UI"/>
-                <w:sz w:val="24"/>
-                <w:szCs w:val="24"/>
-              </w:rPr>
-            </w:pPr>
-            <w:r>
-              <w:rPr>
-                <w:rFonts w:ascii="Segoe UI" w:hAnsi="Segoe UI" w:cs="Segoe UI"/>
-                <w:sz w:val="24"/>
-                <w:szCs w:val="24"/>
-              </w:rPr>
-              <w:t>tijdsnood</w:t>
-            </w:r>
-          </w:p>
-        </w:tc>
-      </w:tr>
-      <w:tr>
-        <w:tc>
-          <w:tcPr>
-            <w:tcW w:w="0" w:type="auto"/>
+              <w:t>Teacher</w:t>
+            </w:r>
+          </w:p>
+        </w:tc>
+        <w:tc>
+          <w:tcPr>
+            <w:tcW w:w="2777" w:type="dxa"/>
             <w:tcBorders>
               <w:top w:val="single" w:sz="6" w:space="0" w:color="DDDDDD"/>
               <w:left w:val="single" w:sz="6" w:space="0" w:color="DDDDDD"/>
@@ -4877,13 +4616,39 @@
                 <w:sz w:val="24"/>
                 <w:szCs w:val="24"/>
               </w:rPr>
-              <w:t>Teacher</w:t>
-            </w:r>
-          </w:p>
-        </w:tc>
-        <w:tc>
-          <w:tcPr>
-            <w:tcW w:w="2777" w:type="dxa"/>
+              <w:t>Export data</w:t>
+            </w:r>
+            <w:r>
+              <w:rPr>
+                <w:rFonts w:ascii="Segoe UI" w:hAnsi="Segoe UI" w:cs="Segoe UI"/>
+                <w:sz w:val="24"/>
+                <w:szCs w:val="24"/>
+              </w:rPr>
+              <w:t xml:space="preserve"> in a .</w:t>
+            </w:r>
+            <w:proofErr w:type="spellStart"/>
+            <w:r>
+              <w:rPr>
+                <w:rFonts w:ascii="Segoe UI" w:hAnsi="Segoe UI" w:cs="Segoe UI"/>
+                <w:sz w:val="24"/>
+                <w:szCs w:val="24"/>
+              </w:rPr>
+              <w:t>csv</w:t>
+            </w:r>
+            <w:proofErr w:type="spellEnd"/>
+            <w:r>
+              <w:rPr>
+                <w:rFonts w:ascii="Segoe UI" w:hAnsi="Segoe UI" w:cs="Segoe UI"/>
+                <w:sz w:val="24"/>
+                <w:szCs w:val="24"/>
+              </w:rPr>
+              <w:t xml:space="preserve"> file</w:t>
+            </w:r>
+          </w:p>
+        </w:tc>
+        <w:tc>
+          <w:tcPr>
+            <w:tcW w:w="2877" w:type="dxa"/>
             <w:tcBorders>
               <w:top w:val="single" w:sz="6" w:space="0" w:color="DDDDDD"/>
               <w:left w:val="single" w:sz="6" w:space="0" w:color="DDDDDD"/>
@@ -4915,70 +4680,6 @@
                 <w:sz w:val="24"/>
                 <w:szCs w:val="24"/>
               </w:rPr>
-              <w:t>Export data</w:t>
-            </w:r>
-            <w:r>
-              <w:rPr>
-                <w:rFonts w:ascii="Segoe UI" w:hAnsi="Segoe UI" w:cs="Segoe UI"/>
-                <w:sz w:val="24"/>
-                <w:szCs w:val="24"/>
-              </w:rPr>
-              <w:t xml:space="preserve"> in a .</w:t>
-            </w:r>
-            <w:proofErr w:type="spellStart"/>
-            <w:r>
-              <w:rPr>
-                <w:rFonts w:ascii="Segoe UI" w:hAnsi="Segoe UI" w:cs="Segoe UI"/>
-                <w:sz w:val="24"/>
-                <w:szCs w:val="24"/>
-              </w:rPr>
-              <w:t>csv</w:t>
-            </w:r>
-            <w:proofErr w:type="spellEnd"/>
-            <w:r>
-              <w:rPr>
-                <w:rFonts w:ascii="Segoe UI" w:hAnsi="Segoe UI" w:cs="Segoe UI"/>
-                <w:sz w:val="24"/>
-                <w:szCs w:val="24"/>
-              </w:rPr>
-              <w:t xml:space="preserve"> file</w:t>
-            </w:r>
-          </w:p>
-        </w:tc>
-        <w:tc>
-          <w:tcPr>
-            <w:tcW w:w="2877" w:type="dxa"/>
-            <w:tcBorders>
-              <w:top w:val="single" w:sz="6" w:space="0" w:color="DDDDDD"/>
-              <w:left w:val="single" w:sz="6" w:space="0" w:color="DDDDDD"/>
-              <w:bottom w:val="single" w:sz="6" w:space="0" w:color="DDDDDD"/>
-              <w:right w:val="single" w:sz="6" w:space="0" w:color="DDDDDD"/>
-            </w:tcBorders>
-            <w:shd w:val="clear" w:color="auto" w:fill="FF5050"/>
-            <w:tcMar>
-              <w:top w:w="90" w:type="dxa"/>
-              <w:left w:w="195" w:type="dxa"/>
-              <w:bottom w:w="90" w:type="dxa"/>
-              <w:right w:w="195" w:type="dxa"/>
-            </w:tcMar>
-            <w:vAlign w:val="center"/>
-            <w:hideMark/>
-          </w:tcPr>
-          <w:p>
-            <w:pPr>
-              <w:spacing w:after="240" w:line="240" w:lineRule="auto"/>
-              <w:rPr>
-                <w:rFonts w:ascii="Segoe UI" w:hAnsi="Segoe UI" w:cs="Segoe UI"/>
-                <w:sz w:val="24"/>
-                <w:szCs w:val="24"/>
-              </w:rPr>
-            </w:pPr>
-            <w:r>
-              <w:rPr>
-                <w:rFonts w:ascii="Segoe UI" w:hAnsi="Segoe UI" w:cs="Segoe UI"/>
-                <w:sz w:val="24"/>
-                <w:szCs w:val="24"/>
-              </w:rPr>
               <w:t xml:space="preserve">I </w:t>
             </w:r>
             <w:proofErr w:type="spellStart"/>
@@ -5087,6 +4788,52 @@
         </w:tc>
       </w:tr>
     </w:tbl>
+    <w:p>
+      <w:pPr>
+        <w:widowControl w:val="0"/>
+        <w:autoSpaceDE w:val="0"/>
+        <w:autoSpaceDN w:val="0"/>
+        <w:adjustRightInd w:val="0"/>
+        <w:spacing w:before="300" w:after="40" w:line="240" w:lineRule="auto"/>
+        <w:rPr>
+          <w:rFonts w:ascii="Franklin Gothic Book" w:hAnsi="Franklin Gothic Book" w:cs="Franklin Gothic Book"/>
+          <w:b/>
+          <w:bCs/>
+          <w:color w:val="9D3511"/>
+          <w:spacing w:val="20"/>
+          <w:sz w:val="28"/>
+          <w:szCs w:val="28"/>
+          <w:lang w:val="nl"/>
+        </w:rPr>
+      </w:pPr>
+    </w:p>
+    <w:p>
+      <w:pPr>
+        <w:rPr>
+          <w:rFonts w:ascii="Franklin Gothic Book" w:hAnsi="Franklin Gothic Book" w:cs="Franklin Gothic Book"/>
+          <w:b/>
+          <w:bCs/>
+          <w:color w:val="9D3511"/>
+          <w:spacing w:val="20"/>
+          <w:sz w:val="28"/>
+          <w:szCs w:val="28"/>
+          <w:lang w:val="nl"/>
+        </w:rPr>
+      </w:pPr>
+      <w:r>
+        <w:rPr>
+          <w:rFonts w:ascii="Franklin Gothic Book" w:hAnsi="Franklin Gothic Book" w:cs="Franklin Gothic Book"/>
+          <w:b/>
+          <w:bCs/>
+          <w:color w:val="9D3511"/>
+          <w:spacing w:val="20"/>
+          <w:sz w:val="28"/>
+          <w:szCs w:val="28"/>
+          <w:lang w:val="nl"/>
+        </w:rPr>
+        <w:br w:type="page"/>
+      </w:r>
+    </w:p>
     <w:p>
       <w:pPr>
         <w:widowControl w:val="0"/>
@@ -5111,6 +4858,7 @@
           <w:szCs w:val="28"/>
           <w:lang w:val="nl"/>
         </w:rPr>
+        <w:lastRenderedPageBreak/>
         <w:t>Toegevoegde Stories:</w:t>
       </w:r>
     </w:p>
@@ -5171,7 +4919,6 @@
                 <w:sz w:val="24"/>
                 <w:szCs w:val="24"/>
               </w:rPr>
-              <w:lastRenderedPageBreak/>
               <w:t>As a...</w:t>
             </w:r>
           </w:p>
@@ -6349,11 +6096,6 @@
     <w:p/>
     <w:p>
       <w:pPr>
-        <w:widowControl w:val="0"/>
-        <w:autoSpaceDE w:val="0"/>
-        <w:autoSpaceDN w:val="0"/>
-        <w:adjustRightInd w:val="0"/>
-        <w:spacing w:before="300" w:after="40" w:line="240" w:lineRule="auto"/>
         <w:rPr>
           <w:rFonts w:ascii="Franklin Gothic Book" w:hAnsi="Franklin Gothic Book" w:cs="Franklin Gothic Book"/>
           <w:b/>
@@ -6376,6 +6118,41 @@
           <w:szCs w:val="28"/>
           <w:lang w:val="nl"/>
         </w:rPr>
+        <w:br w:type="page"/>
+      </w:r>
+    </w:p>
+    <w:p>
+      <w:pPr>
+        <w:widowControl w:val="0"/>
+        <w:autoSpaceDE w:val="0"/>
+        <w:autoSpaceDN w:val="0"/>
+        <w:adjustRightInd w:val="0"/>
+        <w:spacing w:before="300" w:after="40" w:line="240" w:lineRule="auto"/>
+        <w:rPr>
+          <w:rFonts w:ascii="Franklin Gothic Book" w:hAnsi="Franklin Gothic Book" w:cs="Franklin Gothic Book"/>
+          <w:b/>
+          <w:bCs/>
+          <w:color w:val="9D3511"/>
+          <w:spacing w:val="20"/>
+          <w:sz w:val="28"/>
+          <w:szCs w:val="28"/>
+          <w:lang w:val="nl"/>
+        </w:rPr>
+      </w:pPr>
+      <w:bookmarkStart w:id="0" w:name="_GoBack"/>
+      <w:bookmarkEnd w:id="0"/>
+      <w:r>
+        <w:rPr>
+          <w:rFonts w:ascii="Franklin Gothic Book" w:hAnsi="Franklin Gothic Book" w:cs="Franklin Gothic Book"/>
+          <w:b/>
+          <w:bCs/>
+          <w:color w:val="9D3511"/>
+          <w:spacing w:val="20"/>
+          <w:sz w:val="28"/>
+          <w:szCs w:val="28"/>
+          <w:lang w:val="nl"/>
+        </w:rPr>
+        <w:lastRenderedPageBreak/>
         <w:t>Mockups</w:t>
       </w:r>
     </w:p>
@@ -6408,7 +6185,6 @@
           <w:sz w:val="28"/>
           <w:szCs w:val="28"/>
         </w:rPr>
-        <w:lastRenderedPageBreak/>
         <w:drawing>
           <wp:inline distT="0" distB="0" distL="0" distR="0">
             <wp:extent cx="6096000" cy="6743700"/>

</xml_diff>

<commit_message>
Finished word and pdf demo file
</commit_message>
<xml_diff>
--- a/Documentation/final/demo.docx
+++ b/Documentation/final/demo.docx
@@ -5105,7 +5105,6 @@
               <w:right w:w="195" w:type="dxa"/>
             </w:tcMar>
             <w:vAlign w:val="center"/>
-            <w:hideMark/>
           </w:tcPr>
           <w:p>
             <w:pPr>
@@ -5145,27 +5144,35 @@
               <w:right w:w="195" w:type="dxa"/>
             </w:tcMar>
             <w:vAlign w:val="center"/>
-            <w:hideMark/>
-          </w:tcPr>
-          <w:p>
-            <w:pPr>
-              <w:spacing w:after="240" w:line="240" w:lineRule="auto"/>
-              <w:rPr>
-                <w:rFonts w:ascii="Segoe UI" w:hAnsi="Segoe UI" w:cs="Segoe UI"/>
-                <w:color w:val="333333"/>
-                <w:sz w:val="24"/>
-                <w:szCs w:val="24"/>
-              </w:rPr>
-            </w:pPr>
-            <w:proofErr w:type="spellStart"/>
-            <w:r>
-              <w:rPr>
-                <w:rFonts w:ascii="Segoe UI" w:hAnsi="Segoe UI" w:cs="Segoe UI"/>
-                <w:color w:val="333333"/>
-                <w:sz w:val="24"/>
-                <w:szCs w:val="24"/>
-              </w:rPr>
-              <w:t>Edit</w:t>
+          </w:tcPr>
+          <w:p>
+            <w:pPr>
+              <w:spacing w:after="240" w:line="240" w:lineRule="auto"/>
+              <w:rPr>
+                <w:rFonts w:ascii="Segoe UI" w:hAnsi="Segoe UI" w:cs="Segoe UI"/>
+                <w:color w:val="333333"/>
+                <w:sz w:val="24"/>
+                <w:szCs w:val="24"/>
+              </w:rPr>
+            </w:pPr>
+            <w:r>
+              <w:rPr>
+                <w:rFonts w:ascii="Segoe UI" w:hAnsi="Segoe UI" w:cs="Segoe UI"/>
+                <w:color w:val="333333"/>
+                <w:sz w:val="24"/>
+                <w:szCs w:val="24"/>
+              </w:rPr>
+              <w:t xml:space="preserve">View </w:t>
+            </w:r>
+            <w:proofErr w:type="spellStart"/>
+            <w:r>
+              <w:rPr>
+                <w:rFonts w:ascii="Segoe UI" w:hAnsi="Segoe UI" w:cs="Segoe UI"/>
+                <w:color w:val="333333"/>
+                <w:sz w:val="24"/>
+                <w:szCs w:val="24"/>
+              </w:rPr>
+              <w:t>answers</w:t>
             </w:r>
             <w:proofErr w:type="spellEnd"/>
             <w:r>
@@ -5185,9 +5192,58 @@
                 <w:sz w:val="24"/>
                 <w:szCs w:val="24"/>
               </w:rPr>
-              <w:t>questions</w:t>
-            </w:r>
-            <w:proofErr w:type="spellEnd"/>
+              <w:t>the</w:t>
+            </w:r>
+            <w:proofErr w:type="spellEnd"/>
+            <w:r>
+              <w:rPr>
+                <w:rFonts w:ascii="Segoe UI" w:hAnsi="Segoe UI" w:cs="Segoe UI"/>
+                <w:color w:val="333333"/>
+                <w:sz w:val="24"/>
+                <w:szCs w:val="24"/>
+              </w:rPr>
+              <w:t xml:space="preserve"> </w:t>
+            </w:r>
+            <w:proofErr w:type="spellStart"/>
+            <w:r>
+              <w:rPr>
+                <w:rFonts w:ascii="Segoe UI" w:hAnsi="Segoe UI" w:cs="Segoe UI"/>
+                <w:color w:val="333333"/>
+                <w:sz w:val="24"/>
+                <w:szCs w:val="24"/>
+              </w:rPr>
+              <w:t>pupils</w:t>
+            </w:r>
+            <w:proofErr w:type="spellEnd"/>
+            <w:r>
+              <w:rPr>
+                <w:rFonts w:ascii="Segoe UI" w:hAnsi="Segoe UI" w:cs="Segoe UI"/>
+                <w:color w:val="333333"/>
+                <w:sz w:val="24"/>
+                <w:szCs w:val="24"/>
+              </w:rPr>
+              <w:t xml:space="preserve"> have </w:t>
+            </w:r>
+            <w:proofErr w:type="spellStart"/>
+            <w:r>
+              <w:rPr>
+                <w:rFonts w:ascii="Segoe UI" w:hAnsi="Segoe UI" w:cs="Segoe UI"/>
+                <w:color w:val="333333"/>
+                <w:sz w:val="24"/>
+                <w:szCs w:val="24"/>
+              </w:rPr>
+              <w:t>filled</w:t>
+            </w:r>
+            <w:proofErr w:type="spellEnd"/>
+            <w:r>
+              <w:rPr>
+                <w:rFonts w:ascii="Segoe UI" w:hAnsi="Segoe UI" w:cs="Segoe UI"/>
+                <w:color w:val="333333"/>
+                <w:sz w:val="24"/>
+                <w:szCs w:val="24"/>
+              </w:rPr>
+              <w:t xml:space="preserve"> in</w:t>
+            </w:r>
           </w:p>
         </w:tc>
         <w:tc>
@@ -5207,46 +5263,36 @@
               <w:right w:w="195" w:type="dxa"/>
             </w:tcMar>
             <w:vAlign w:val="center"/>
-            <w:hideMark/>
-          </w:tcPr>
-          <w:p>
-            <w:pPr>
-              <w:spacing w:after="240" w:line="240" w:lineRule="auto"/>
-              <w:rPr>
-                <w:rFonts w:ascii="Segoe UI" w:hAnsi="Segoe UI" w:cs="Segoe UI"/>
-                <w:color w:val="333333"/>
-                <w:sz w:val="24"/>
-                <w:szCs w:val="24"/>
-              </w:rPr>
-            </w:pPr>
-            <w:r>
-              <w:rPr>
-                <w:rFonts w:ascii="Segoe UI" w:hAnsi="Segoe UI" w:cs="Segoe UI"/>
-                <w:color w:val="333333"/>
-                <w:sz w:val="24"/>
-                <w:szCs w:val="24"/>
-              </w:rPr>
-              <w:t xml:space="preserve">I </w:t>
-            </w:r>
-            <w:proofErr w:type="spellStart"/>
-            <w:r>
-              <w:rPr>
-                <w:rFonts w:ascii="Segoe UI" w:hAnsi="Segoe UI" w:cs="Segoe UI"/>
-                <w:color w:val="333333"/>
-                <w:sz w:val="24"/>
-                <w:szCs w:val="24"/>
-              </w:rPr>
-              <w:t>can</w:t>
-            </w:r>
-            <w:proofErr w:type="spellEnd"/>
-            <w:r>
-              <w:rPr>
-                <w:rFonts w:ascii="Segoe UI" w:hAnsi="Segoe UI" w:cs="Segoe UI"/>
-                <w:color w:val="333333"/>
-                <w:sz w:val="24"/>
-                <w:szCs w:val="24"/>
-              </w:rPr>
-              <w:t xml:space="preserve"> change </w:t>
+          </w:tcPr>
+          <w:p>
+            <w:pPr>
+              <w:spacing w:after="240" w:line="240" w:lineRule="auto"/>
+              <w:rPr>
+                <w:rFonts w:ascii="Segoe UI" w:hAnsi="Segoe UI" w:cs="Segoe UI"/>
+                <w:color w:val="333333"/>
+                <w:sz w:val="24"/>
+                <w:szCs w:val="24"/>
+              </w:rPr>
+            </w:pPr>
+            <w:proofErr w:type="spellStart"/>
+            <w:r>
+              <w:rPr>
+                <w:rFonts w:ascii="Segoe UI" w:hAnsi="Segoe UI" w:cs="Segoe UI"/>
+                <w:color w:val="333333"/>
+                <w:sz w:val="24"/>
+                <w:szCs w:val="24"/>
+              </w:rPr>
+              <w:t>Can</w:t>
+            </w:r>
+            <w:proofErr w:type="spellEnd"/>
+            <w:r>
+              <w:rPr>
+                <w:rFonts w:ascii="Segoe UI" w:hAnsi="Segoe UI" w:cs="Segoe UI"/>
+                <w:color w:val="333333"/>
+                <w:sz w:val="24"/>
+                <w:szCs w:val="24"/>
+              </w:rPr>
+              <w:t xml:space="preserve"> review </w:t>
             </w:r>
             <w:proofErr w:type="spellStart"/>
             <w:r>
@@ -5266,542 +5312,7 @@
                 <w:sz w:val="24"/>
                 <w:szCs w:val="24"/>
               </w:rPr>
-              <w:t xml:space="preserve"> later on</w:t>
-            </w:r>
-          </w:p>
-        </w:tc>
-        <w:tc>
-          <w:tcPr>
-            <w:tcW w:w="2183" w:type="dxa"/>
-            <w:tcBorders>
-              <w:top w:val="single" w:sz="6" w:space="0" w:color="DDDDDD"/>
-              <w:left w:val="single" w:sz="6" w:space="0" w:color="DDDDDD"/>
-              <w:bottom w:val="single" w:sz="6" w:space="0" w:color="DDDDDD"/>
-              <w:right w:val="single" w:sz="6" w:space="0" w:color="DDDDDD"/>
-            </w:tcBorders>
-            <w:shd w:val="clear" w:color="auto" w:fill="70AD47" w:themeFill="accent6"/>
-          </w:tcPr>
-          <w:p>
-            <w:pPr>
-              <w:spacing w:after="240" w:line="240" w:lineRule="auto"/>
-              <w:rPr>
-                <w:rFonts w:ascii="Segoe UI" w:hAnsi="Segoe UI" w:cs="Segoe UI"/>
-                <w:color w:val="333333"/>
-                <w:sz w:val="52"/>
-                <w:szCs w:val="24"/>
-              </w:rPr>
-            </w:pPr>
-            <w:r>
-              <w:rPr>
-                <w:rFonts w:ascii="Segoe UI" w:hAnsi="Segoe UI" w:cs="Segoe UI"/>
-                <w:color w:val="333333"/>
-                <w:sz w:val="52"/>
-                <w:szCs w:val="24"/>
-              </w:rPr>
-              <w:t>√</w:t>
-            </w:r>
-          </w:p>
-        </w:tc>
-      </w:tr>
-      <w:tr>
-        <w:tc>
-          <w:tcPr>
-            <w:tcW w:w="0" w:type="auto"/>
-            <w:tcBorders>
-              <w:top w:val="single" w:sz="6" w:space="0" w:color="DDDDDD"/>
-              <w:left w:val="single" w:sz="6" w:space="0" w:color="DDDDDD"/>
-              <w:bottom w:val="single" w:sz="6" w:space="0" w:color="DDDDDD"/>
-              <w:right w:val="single" w:sz="6" w:space="0" w:color="DDDDDD"/>
-            </w:tcBorders>
-            <w:shd w:val="clear" w:color="auto" w:fill="70AD47" w:themeFill="accent6"/>
-            <w:tcMar>
-              <w:top w:w="90" w:type="dxa"/>
-              <w:left w:w="195" w:type="dxa"/>
-              <w:bottom w:w="90" w:type="dxa"/>
-              <w:right w:w="195" w:type="dxa"/>
-            </w:tcMar>
-            <w:vAlign w:val="center"/>
-          </w:tcPr>
-          <w:p>
-            <w:pPr>
-              <w:spacing w:after="240" w:line="240" w:lineRule="auto"/>
-              <w:rPr>
-                <w:rFonts w:ascii="Segoe UI" w:hAnsi="Segoe UI" w:cs="Segoe UI"/>
-                <w:color w:val="333333"/>
-                <w:sz w:val="24"/>
-                <w:szCs w:val="24"/>
-              </w:rPr>
-            </w:pPr>
-            <w:r>
-              <w:rPr>
-                <w:rFonts w:ascii="Segoe UI" w:hAnsi="Segoe UI" w:cs="Segoe UI"/>
-                <w:color w:val="333333"/>
-                <w:sz w:val="24"/>
-                <w:szCs w:val="24"/>
-              </w:rPr>
-              <w:t>Teacher</w:t>
-            </w:r>
-          </w:p>
-        </w:tc>
-        <w:tc>
-          <w:tcPr>
-            <w:tcW w:w="2777" w:type="dxa"/>
-            <w:tcBorders>
-              <w:top w:val="single" w:sz="6" w:space="0" w:color="DDDDDD"/>
-              <w:left w:val="single" w:sz="6" w:space="0" w:color="DDDDDD"/>
-              <w:bottom w:val="single" w:sz="6" w:space="0" w:color="DDDDDD"/>
-              <w:right w:val="single" w:sz="6" w:space="0" w:color="DDDDDD"/>
-            </w:tcBorders>
-            <w:shd w:val="clear" w:color="auto" w:fill="70AD47" w:themeFill="accent6"/>
-            <w:tcMar>
-              <w:top w:w="90" w:type="dxa"/>
-              <w:left w:w="195" w:type="dxa"/>
-              <w:bottom w:w="90" w:type="dxa"/>
-              <w:right w:w="195" w:type="dxa"/>
-            </w:tcMar>
-            <w:vAlign w:val="center"/>
-          </w:tcPr>
-          <w:p>
-            <w:pPr>
-              <w:spacing w:after="240" w:line="240" w:lineRule="auto"/>
-              <w:rPr>
-                <w:rFonts w:ascii="Segoe UI" w:hAnsi="Segoe UI" w:cs="Segoe UI"/>
-                <w:color w:val="333333"/>
-                <w:sz w:val="24"/>
-                <w:szCs w:val="24"/>
-              </w:rPr>
-            </w:pPr>
-            <w:proofErr w:type="spellStart"/>
-            <w:r>
-              <w:rPr>
-                <w:rFonts w:ascii="Segoe UI" w:hAnsi="Segoe UI" w:cs="Segoe UI"/>
-                <w:color w:val="333333"/>
-                <w:sz w:val="24"/>
-                <w:szCs w:val="24"/>
-              </w:rPr>
-              <w:t>Edit</w:t>
-            </w:r>
-            <w:proofErr w:type="spellEnd"/>
-            <w:r>
-              <w:rPr>
-                <w:rFonts w:ascii="Segoe UI" w:hAnsi="Segoe UI" w:cs="Segoe UI"/>
-                <w:color w:val="333333"/>
-                <w:sz w:val="24"/>
-                <w:szCs w:val="24"/>
-              </w:rPr>
-              <w:t xml:space="preserve"> </w:t>
-            </w:r>
-            <w:proofErr w:type="spellStart"/>
-            <w:r>
-              <w:rPr>
-                <w:rFonts w:ascii="Segoe UI" w:hAnsi="Segoe UI" w:cs="Segoe UI"/>
-                <w:color w:val="333333"/>
-                <w:sz w:val="24"/>
-                <w:szCs w:val="24"/>
-              </w:rPr>
-              <w:t>Presentations</w:t>
-            </w:r>
-            <w:proofErr w:type="spellEnd"/>
-          </w:p>
-        </w:tc>
-        <w:tc>
-          <w:tcPr>
-            <w:tcW w:w="2877" w:type="dxa"/>
-            <w:tcBorders>
-              <w:top w:val="single" w:sz="6" w:space="0" w:color="DDDDDD"/>
-              <w:left w:val="single" w:sz="6" w:space="0" w:color="DDDDDD"/>
-              <w:bottom w:val="single" w:sz="6" w:space="0" w:color="DDDDDD"/>
-              <w:right w:val="single" w:sz="6" w:space="0" w:color="DDDDDD"/>
-            </w:tcBorders>
-            <w:shd w:val="clear" w:color="auto" w:fill="70AD47" w:themeFill="accent6"/>
-            <w:tcMar>
-              <w:top w:w="90" w:type="dxa"/>
-              <w:left w:w="195" w:type="dxa"/>
-              <w:bottom w:w="90" w:type="dxa"/>
-              <w:right w:w="195" w:type="dxa"/>
-            </w:tcMar>
-            <w:vAlign w:val="center"/>
-          </w:tcPr>
-          <w:p>
-            <w:pPr>
-              <w:spacing w:after="240" w:line="240" w:lineRule="auto"/>
-              <w:rPr>
-                <w:rFonts w:ascii="Segoe UI" w:hAnsi="Segoe UI" w:cs="Segoe UI"/>
-                <w:color w:val="333333"/>
-                <w:sz w:val="24"/>
-                <w:szCs w:val="24"/>
-              </w:rPr>
-            </w:pPr>
-            <w:r>
-              <w:rPr>
-                <w:rFonts w:ascii="Segoe UI" w:hAnsi="Segoe UI" w:cs="Segoe UI"/>
-                <w:color w:val="333333"/>
-                <w:sz w:val="24"/>
-                <w:szCs w:val="24"/>
-              </w:rPr>
-              <w:t xml:space="preserve">I </w:t>
-            </w:r>
-            <w:proofErr w:type="spellStart"/>
-            <w:r>
-              <w:rPr>
-                <w:rFonts w:ascii="Segoe UI" w:hAnsi="Segoe UI" w:cs="Segoe UI"/>
-                <w:color w:val="333333"/>
-                <w:sz w:val="24"/>
-                <w:szCs w:val="24"/>
-              </w:rPr>
-              <w:t>can</w:t>
-            </w:r>
-            <w:proofErr w:type="spellEnd"/>
-            <w:r>
-              <w:rPr>
-                <w:rFonts w:ascii="Segoe UI" w:hAnsi="Segoe UI" w:cs="Segoe UI"/>
-                <w:color w:val="333333"/>
-                <w:sz w:val="24"/>
-                <w:szCs w:val="24"/>
-              </w:rPr>
-              <w:t xml:space="preserve"> change </w:t>
-            </w:r>
-            <w:proofErr w:type="spellStart"/>
-            <w:r>
-              <w:rPr>
-                <w:rFonts w:ascii="Segoe UI" w:hAnsi="Segoe UI" w:cs="Segoe UI"/>
-                <w:color w:val="333333"/>
-                <w:sz w:val="24"/>
-                <w:szCs w:val="24"/>
-              </w:rPr>
-              <w:t>the</w:t>
-            </w:r>
-            <w:proofErr w:type="spellEnd"/>
-            <w:r>
-              <w:rPr>
-                <w:rFonts w:ascii="Segoe UI" w:hAnsi="Segoe UI" w:cs="Segoe UI"/>
-                <w:color w:val="333333"/>
-                <w:sz w:val="24"/>
-                <w:szCs w:val="24"/>
-              </w:rPr>
-              <w:t xml:space="preserve"> name </w:t>
-            </w:r>
-            <w:proofErr w:type="spellStart"/>
-            <w:r>
-              <w:rPr>
-                <w:rFonts w:ascii="Segoe UI" w:hAnsi="Segoe UI" w:cs="Segoe UI"/>
-                <w:color w:val="333333"/>
-                <w:sz w:val="24"/>
-                <w:szCs w:val="24"/>
-              </w:rPr>
-              <w:t>and</w:t>
-            </w:r>
-            <w:proofErr w:type="spellEnd"/>
-            <w:r>
-              <w:rPr>
-                <w:rFonts w:ascii="Segoe UI" w:hAnsi="Segoe UI" w:cs="Segoe UI"/>
-                <w:color w:val="333333"/>
-                <w:sz w:val="24"/>
-                <w:szCs w:val="24"/>
-              </w:rPr>
-              <w:t xml:space="preserve"> </w:t>
-            </w:r>
-            <w:proofErr w:type="spellStart"/>
-            <w:r>
-              <w:rPr>
-                <w:rFonts w:ascii="Segoe UI" w:hAnsi="Segoe UI" w:cs="Segoe UI"/>
-                <w:color w:val="333333"/>
-                <w:sz w:val="24"/>
-                <w:szCs w:val="24"/>
-              </w:rPr>
-              <w:t>questions</w:t>
-            </w:r>
-            <w:proofErr w:type="spellEnd"/>
-            <w:r>
-              <w:rPr>
-                <w:rFonts w:ascii="Segoe UI" w:hAnsi="Segoe UI" w:cs="Segoe UI"/>
-                <w:color w:val="333333"/>
-                <w:sz w:val="24"/>
-                <w:szCs w:val="24"/>
-              </w:rPr>
               <w:t>.</w:t>
-            </w:r>
-          </w:p>
-        </w:tc>
-        <w:tc>
-          <w:tcPr>
-            <w:tcW w:w="2183" w:type="dxa"/>
-            <w:tcBorders>
-              <w:top w:val="single" w:sz="6" w:space="0" w:color="DDDDDD"/>
-              <w:left w:val="single" w:sz="6" w:space="0" w:color="DDDDDD"/>
-              <w:bottom w:val="single" w:sz="6" w:space="0" w:color="DDDDDD"/>
-              <w:right w:val="single" w:sz="6" w:space="0" w:color="DDDDDD"/>
-            </w:tcBorders>
-            <w:shd w:val="clear" w:color="auto" w:fill="70AD47" w:themeFill="accent6"/>
-          </w:tcPr>
-          <w:p>
-            <w:pPr>
-              <w:spacing w:after="240" w:line="240" w:lineRule="auto"/>
-              <w:rPr>
-                <w:rFonts w:ascii="Segoe UI" w:hAnsi="Segoe UI" w:cs="Segoe UI"/>
-                <w:color w:val="333333"/>
-                <w:sz w:val="24"/>
-                <w:szCs w:val="24"/>
-              </w:rPr>
-            </w:pPr>
-            <w:r>
-              <w:rPr>
-                <w:rFonts w:ascii="Segoe UI" w:hAnsi="Segoe UI" w:cs="Segoe UI"/>
-                <w:color w:val="333333"/>
-                <w:sz w:val="52"/>
-                <w:szCs w:val="24"/>
-              </w:rPr>
-              <w:t>√</w:t>
-            </w:r>
-          </w:p>
-        </w:tc>
-      </w:tr>
-      <w:tr>
-        <w:tc>
-          <w:tcPr>
-            <w:tcW w:w="0" w:type="auto"/>
-            <w:tcBorders>
-              <w:top w:val="single" w:sz="6" w:space="0" w:color="DDDDDD"/>
-              <w:left w:val="single" w:sz="6" w:space="0" w:color="DDDDDD"/>
-              <w:bottom w:val="single" w:sz="6" w:space="0" w:color="DDDDDD"/>
-              <w:right w:val="single" w:sz="6" w:space="0" w:color="DDDDDD"/>
-            </w:tcBorders>
-            <w:shd w:val="clear" w:color="auto" w:fill="70AD47" w:themeFill="accent6"/>
-            <w:tcMar>
-              <w:top w:w="90" w:type="dxa"/>
-              <w:left w:w="195" w:type="dxa"/>
-              <w:bottom w:w="90" w:type="dxa"/>
-              <w:right w:w="195" w:type="dxa"/>
-            </w:tcMar>
-            <w:vAlign w:val="center"/>
-          </w:tcPr>
-          <w:p>
-            <w:pPr>
-              <w:spacing w:after="240" w:line="240" w:lineRule="auto"/>
-              <w:rPr>
-                <w:rFonts w:ascii="Segoe UI" w:hAnsi="Segoe UI" w:cs="Segoe UI"/>
-                <w:color w:val="333333"/>
-                <w:sz w:val="24"/>
-                <w:szCs w:val="24"/>
-              </w:rPr>
-            </w:pPr>
-            <w:r>
-              <w:rPr>
-                <w:rFonts w:ascii="Segoe UI" w:hAnsi="Segoe UI" w:cs="Segoe UI"/>
-                <w:color w:val="333333"/>
-                <w:sz w:val="24"/>
-                <w:szCs w:val="24"/>
-              </w:rPr>
-              <w:t>Teacher</w:t>
-            </w:r>
-          </w:p>
-        </w:tc>
-        <w:tc>
-          <w:tcPr>
-            <w:tcW w:w="2777" w:type="dxa"/>
-            <w:tcBorders>
-              <w:top w:val="single" w:sz="6" w:space="0" w:color="DDDDDD"/>
-              <w:left w:val="single" w:sz="6" w:space="0" w:color="DDDDDD"/>
-              <w:bottom w:val="single" w:sz="6" w:space="0" w:color="DDDDDD"/>
-              <w:right w:val="single" w:sz="6" w:space="0" w:color="DDDDDD"/>
-            </w:tcBorders>
-            <w:shd w:val="clear" w:color="auto" w:fill="70AD47" w:themeFill="accent6"/>
-            <w:tcMar>
-              <w:top w:w="90" w:type="dxa"/>
-              <w:left w:w="195" w:type="dxa"/>
-              <w:bottom w:w="90" w:type="dxa"/>
-              <w:right w:w="195" w:type="dxa"/>
-            </w:tcMar>
-            <w:vAlign w:val="center"/>
-          </w:tcPr>
-          <w:p>
-            <w:pPr>
-              <w:spacing w:after="240" w:line="240" w:lineRule="auto"/>
-              <w:rPr>
-                <w:rFonts w:ascii="Segoe UI" w:hAnsi="Segoe UI" w:cs="Segoe UI"/>
-                <w:color w:val="333333"/>
-                <w:sz w:val="24"/>
-                <w:szCs w:val="24"/>
-              </w:rPr>
-            </w:pPr>
-            <w:r>
-              <w:rPr>
-                <w:rFonts w:ascii="Segoe UI" w:hAnsi="Segoe UI" w:cs="Segoe UI"/>
-                <w:color w:val="333333"/>
-                <w:sz w:val="24"/>
-                <w:szCs w:val="24"/>
-              </w:rPr>
-              <w:t xml:space="preserve">View </w:t>
-            </w:r>
-            <w:proofErr w:type="spellStart"/>
-            <w:r>
-              <w:rPr>
-                <w:rFonts w:ascii="Segoe UI" w:hAnsi="Segoe UI" w:cs="Segoe UI"/>
-                <w:color w:val="333333"/>
-                <w:sz w:val="24"/>
-                <w:szCs w:val="24"/>
-              </w:rPr>
-              <w:t>answers</w:t>
-            </w:r>
-            <w:proofErr w:type="spellEnd"/>
-            <w:r>
-              <w:rPr>
-                <w:rFonts w:ascii="Segoe UI" w:hAnsi="Segoe UI" w:cs="Segoe UI"/>
-                <w:color w:val="333333"/>
-                <w:sz w:val="24"/>
-                <w:szCs w:val="24"/>
-              </w:rPr>
-              <w:t xml:space="preserve"> </w:t>
-            </w:r>
-            <w:proofErr w:type="spellStart"/>
-            <w:r>
-              <w:rPr>
-                <w:rFonts w:ascii="Segoe UI" w:hAnsi="Segoe UI" w:cs="Segoe UI"/>
-                <w:color w:val="333333"/>
-                <w:sz w:val="24"/>
-                <w:szCs w:val="24"/>
-              </w:rPr>
-              <w:t>the</w:t>
-            </w:r>
-            <w:proofErr w:type="spellEnd"/>
-            <w:r>
-              <w:rPr>
-                <w:rFonts w:ascii="Segoe UI" w:hAnsi="Segoe UI" w:cs="Segoe UI"/>
-                <w:color w:val="333333"/>
-                <w:sz w:val="24"/>
-                <w:szCs w:val="24"/>
-              </w:rPr>
-              <w:t xml:space="preserve"> </w:t>
-            </w:r>
-            <w:proofErr w:type="spellStart"/>
-            <w:r>
-              <w:rPr>
-                <w:rFonts w:ascii="Segoe UI" w:hAnsi="Segoe UI" w:cs="Segoe UI"/>
-                <w:color w:val="333333"/>
-                <w:sz w:val="24"/>
-                <w:szCs w:val="24"/>
-              </w:rPr>
-              <w:t>pupils</w:t>
-            </w:r>
-            <w:proofErr w:type="spellEnd"/>
-            <w:r>
-              <w:rPr>
-                <w:rFonts w:ascii="Segoe UI" w:hAnsi="Segoe UI" w:cs="Segoe UI"/>
-                <w:color w:val="333333"/>
-                <w:sz w:val="24"/>
-                <w:szCs w:val="24"/>
-              </w:rPr>
-              <w:t xml:space="preserve"> have </w:t>
-            </w:r>
-            <w:proofErr w:type="spellStart"/>
-            <w:r>
-              <w:rPr>
-                <w:rFonts w:ascii="Segoe UI" w:hAnsi="Segoe UI" w:cs="Segoe UI"/>
-                <w:color w:val="333333"/>
-                <w:sz w:val="24"/>
-                <w:szCs w:val="24"/>
-              </w:rPr>
-              <w:t>filled</w:t>
-            </w:r>
-            <w:proofErr w:type="spellEnd"/>
-            <w:r>
-              <w:rPr>
-                <w:rFonts w:ascii="Segoe UI" w:hAnsi="Segoe UI" w:cs="Segoe UI"/>
-                <w:color w:val="333333"/>
-                <w:sz w:val="24"/>
-                <w:szCs w:val="24"/>
-              </w:rPr>
-              <w:t xml:space="preserve"> in</w:t>
-            </w:r>
-          </w:p>
-        </w:tc>
-        <w:tc>
-          <w:tcPr>
-            <w:tcW w:w="2877" w:type="dxa"/>
-            <w:tcBorders>
-              <w:top w:val="single" w:sz="6" w:space="0" w:color="DDDDDD"/>
-              <w:left w:val="single" w:sz="6" w:space="0" w:color="DDDDDD"/>
-              <w:bottom w:val="single" w:sz="6" w:space="0" w:color="DDDDDD"/>
-              <w:right w:val="single" w:sz="6" w:space="0" w:color="DDDDDD"/>
-            </w:tcBorders>
-            <w:shd w:val="clear" w:color="auto" w:fill="70AD47" w:themeFill="accent6"/>
-            <w:tcMar>
-              <w:top w:w="90" w:type="dxa"/>
-              <w:left w:w="195" w:type="dxa"/>
-              <w:bottom w:w="90" w:type="dxa"/>
-              <w:right w:w="195" w:type="dxa"/>
-            </w:tcMar>
-            <w:vAlign w:val="center"/>
-          </w:tcPr>
-          <w:p>
-            <w:pPr>
-              <w:spacing w:after="240" w:line="240" w:lineRule="auto"/>
-              <w:rPr>
-                <w:rFonts w:ascii="Segoe UI" w:hAnsi="Segoe UI" w:cs="Segoe UI"/>
-                <w:color w:val="333333"/>
-                <w:sz w:val="24"/>
-                <w:szCs w:val="24"/>
-              </w:rPr>
-            </w:pPr>
-            <w:proofErr w:type="spellStart"/>
-            <w:r>
-              <w:rPr>
-                <w:rFonts w:ascii="Segoe UI" w:hAnsi="Segoe UI" w:cs="Segoe UI"/>
-                <w:color w:val="333333"/>
-                <w:sz w:val="24"/>
-                <w:szCs w:val="24"/>
-              </w:rPr>
-              <w:t>Define</w:t>
-            </w:r>
-            <w:proofErr w:type="spellEnd"/>
-            <w:r>
-              <w:rPr>
-                <w:rFonts w:ascii="Segoe UI" w:hAnsi="Segoe UI" w:cs="Segoe UI"/>
-                <w:color w:val="333333"/>
-                <w:sz w:val="24"/>
-                <w:szCs w:val="24"/>
-              </w:rPr>
-              <w:t xml:space="preserve"> </w:t>
-            </w:r>
-            <w:proofErr w:type="spellStart"/>
-            <w:r>
-              <w:rPr>
-                <w:rFonts w:ascii="Segoe UI" w:hAnsi="Segoe UI" w:cs="Segoe UI"/>
-                <w:color w:val="333333"/>
-                <w:sz w:val="24"/>
-                <w:szCs w:val="24"/>
-              </w:rPr>
-              <w:t>the</w:t>
-            </w:r>
-            <w:proofErr w:type="spellEnd"/>
-            <w:r>
-              <w:rPr>
-                <w:rFonts w:ascii="Segoe UI" w:hAnsi="Segoe UI" w:cs="Segoe UI"/>
-                <w:color w:val="333333"/>
-                <w:sz w:val="24"/>
-                <w:szCs w:val="24"/>
-              </w:rPr>
-              <w:t xml:space="preserve"> score of </w:t>
-            </w:r>
-            <w:proofErr w:type="spellStart"/>
-            <w:r>
-              <w:rPr>
-                <w:rFonts w:ascii="Segoe UI" w:hAnsi="Segoe UI" w:cs="Segoe UI"/>
-                <w:color w:val="333333"/>
-                <w:sz w:val="24"/>
-                <w:szCs w:val="24"/>
-              </w:rPr>
-              <w:t>the</w:t>
-            </w:r>
-            <w:proofErr w:type="spellEnd"/>
-            <w:r>
-              <w:rPr>
-                <w:rFonts w:ascii="Segoe UI" w:hAnsi="Segoe UI" w:cs="Segoe UI"/>
-                <w:color w:val="333333"/>
-                <w:sz w:val="24"/>
-                <w:szCs w:val="24"/>
-              </w:rPr>
-              <w:t xml:space="preserve"> class</w:t>
             </w:r>
           </w:p>
         </w:tc>
@@ -6139,8 +5650,6 @@
           <w:lang w:val="nl"/>
         </w:rPr>
       </w:pPr>
-      <w:bookmarkStart w:id="0" w:name="_GoBack"/>
-      <w:bookmarkEnd w:id="0"/>
       <w:r>
         <w:rPr>
           <w:rFonts w:ascii="Franklin Gothic Book" w:hAnsi="Franklin Gothic Book" w:cs="Franklin Gothic Book"/>
@@ -7014,10 +6523,33 @@
           <w:lang w:val="nl"/>
         </w:rPr>
         <w:lastRenderedPageBreak/>
-        <w:t>Database Meteor</w:t>
+        <w:t>Schema</w:t>
+      </w:r>
+      <w:r>
+        <w:rPr>
+          <w:rFonts w:ascii="Franklin Gothic Book" w:hAnsi="Franklin Gothic Book" w:cs="Franklin Gothic Book"/>
+          <w:b/>
+          <w:bCs/>
+          <w:color w:val="9D3511"/>
+          <w:spacing w:val="20"/>
+          <w:sz w:val="28"/>
+          <w:szCs w:val="28"/>
+          <w:lang w:val="nl"/>
+        </w:rPr>
+        <w:t xml:space="preserve"> Meteor</w:t>
       </w:r>
     </w:p>
-    <w:p/>
+    <w:p>
+      <w:bookmarkStart w:id="0" w:name="_GoBack"/>
+    </w:p>
+    <w:bookmarkEnd w:id="0"/>
+    <w:p>
+      <w:pPr>
+        <w:rPr>
+          <w:noProof/>
+        </w:rPr>
+      </w:pPr>
+    </w:p>
     <w:p>
       <w:r>
         <w:rPr>
@@ -7025,7 +6557,7 @@
         </w:rPr>
         <w:drawing>
           <wp:inline distT="0" distB="0" distL="0" distR="0">
-            <wp:extent cx="5760720" cy="7449572"/>
+            <wp:extent cx="5760085" cy="1887321"/>
             <wp:effectExtent l="0" t="0" r="0" b="0"/>
             <wp:docPr id="11" name="Afbeelding 11" descr="C:\Users\Milan\AppData\Local\Microsoft\Windows\INetCacheContent.Word\DB schema.png"/>
             <wp:cNvGraphicFramePr>
@@ -7040,7 +6572,7 @@
                       <a:picLocks noChangeAspect="1" noChangeArrowheads="1"/>
                     </pic:cNvPicPr>
                   </pic:nvPicPr>
-                  <pic:blipFill>
+                  <pic:blipFill rotWithShape="1">
                     <a:blip r:embed="rId12">
                       <a:extLst>
                         <a:ext uri="{28A0092B-C50C-407E-A947-70E740481C1C}">
@@ -7048,15 +6580,13 @@
                         </a:ext>
                       </a:extLst>
                     </a:blip>
-                    <a:srcRect/>
-                    <a:stretch>
-                      <a:fillRect/>
-                    </a:stretch>
+                    <a:srcRect t="-1" b="74663"/>
+                    <a:stretch/>
                   </pic:blipFill>
                   <pic:spPr bwMode="auto">
                     <a:xfrm>
                       <a:off x="0" y="0"/>
-                      <a:ext cx="5760720" cy="7449572"/>
+                      <a:ext cx="5760720" cy="1887529"/>
                     </a:xfrm>
                     <a:prstGeom prst="rect">
                       <a:avLst/>
@@ -7065,6 +6595,11 @@
                     <a:ln>
                       <a:noFill/>
                     </a:ln>
+                    <a:extLst>
+                      <a:ext uri="{53640926-AAD7-44D8-BBD7-CCE9431645EC}">
+                        <a14:shadowObscured xmlns:a14="http://schemas.microsoft.com/office/drawing/2010/main"/>
+                      </a:ext>
+                    </a:extLst>
                   </pic:spPr>
                 </pic:pic>
               </a:graphicData>

</xml_diff>